<commit_message>
modified:   LAB/Assignments/rmcmilan1MoEPoFS.xlsx         modified:   LAB/Assignments/rmcmillan1MoEPoFSpace2.docx
</commit_message>
<xml_diff>
--- a/LAB/Assignments/rmcmillan1MoEPoFSpace2.docx
+++ b/LAB/Assignments/rmcmillan1MoEPoFSpace2.docx
@@ -4,8 +4,8 @@
   <w:body>
     <w:tbl>
       <w:tblPr>
-        <w:tblpPr w:leftFromText="180" w:rightFromText="180" w:vertAnchor="page" w:horzAnchor="margin" w:tblpXSpec="center" w:tblpY="736"/>
-        <w:tblW w:w="12060" w:type="dxa"/>
+        <w:tblpPr w:leftFromText="180" w:rightFromText="180" w:horzAnchor="margin" w:tblpXSpec="center" w:tblpY="-1155"/>
+        <w:tblW w:w="11920" w:type="dxa"/>
         <w:tblLook w:val="04A0" w:firstRow="1" w:lastRow="0" w:firstColumn="1" w:lastColumn="0" w:noHBand="0" w:noVBand="1"/>
       </w:tblPr>
       <w:tblGrid>
@@ -13,7 +13,7 @@
         <w:gridCol w:w="3176"/>
         <w:gridCol w:w="2616"/>
         <w:gridCol w:w="1676"/>
-        <w:gridCol w:w="1216"/>
+        <w:gridCol w:w="1076"/>
       </w:tblGrid>
       <w:tr>
         <w:trPr>
@@ -110,6 +110,7 @@
               </w:rPr>
               <w:t>Capacitance (</w:t>
             </w:r>
+            <w:proofErr w:type="spellStart"/>
             <w:r>
               <w:rPr>
                 <w:rFonts w:ascii="Calibri" w:eastAsia="Times New Roman" w:hAnsi="Calibri" w:cs="Times New Roman"/>
@@ -117,8 +118,6 @@
               </w:rPr>
               <w:t>Pico</w:t>
             </w:r>
-            <w:bookmarkStart w:id="0" w:name="_GoBack"/>
-            <w:bookmarkEnd w:id="0"/>
             <w:r>
               <w:rPr>
                 <w:rFonts w:ascii="Calibri" w:eastAsia="Times New Roman" w:hAnsi="Calibri" w:cs="Times New Roman"/>
@@ -126,6 +125,7 @@
               </w:rPr>
               <w:t>Farads</w:t>
             </w:r>
+            <w:proofErr w:type="spellEnd"/>
             <w:r>
               <w:rPr>
                 <w:rFonts w:ascii="Calibri" w:eastAsia="Times New Roman" w:hAnsi="Calibri" w:cs="Times New Roman"/>
@@ -168,7 +168,7 @@
         </w:tc>
         <w:tc>
           <w:tcPr>
-            <w:tcW w:w="1216" w:type="dxa"/>
+            <w:tcW w:w="1076" w:type="dxa"/>
             <w:tcBorders>
               <w:top w:val="nil"/>
               <w:left w:val="nil"/>
@@ -324,7 +324,7 @@
         </w:tc>
         <w:tc>
           <w:tcPr>
-            <w:tcW w:w="1216" w:type="dxa"/>
+            <w:tcW w:w="1076" w:type="dxa"/>
             <w:tcBorders>
               <w:top w:val="nil"/>
               <w:left w:val="nil"/>
@@ -482,7 +482,7 @@
         </w:tc>
         <w:tc>
           <w:tcPr>
-            <w:tcW w:w="1216" w:type="dxa"/>
+            <w:tcW w:w="1076" w:type="dxa"/>
             <w:tcBorders>
               <w:top w:val="nil"/>
               <w:left w:val="nil"/>
@@ -640,7 +640,7 @@
         </w:tc>
         <w:tc>
           <w:tcPr>
-            <w:tcW w:w="1216" w:type="dxa"/>
+            <w:tcW w:w="1076" w:type="dxa"/>
             <w:tcBorders>
               <w:top w:val="nil"/>
               <w:left w:val="nil"/>
@@ -798,7 +798,7 @@
         </w:tc>
         <w:tc>
           <w:tcPr>
-            <w:tcW w:w="1216" w:type="dxa"/>
+            <w:tcW w:w="1076" w:type="dxa"/>
             <w:tcBorders>
               <w:top w:val="nil"/>
               <w:left w:val="nil"/>
@@ -956,7 +956,7 @@
         </w:tc>
         <w:tc>
           <w:tcPr>
-            <w:tcW w:w="1216" w:type="dxa"/>
+            <w:tcW w:w="1076" w:type="dxa"/>
             <w:tcBorders>
               <w:top w:val="nil"/>
               <w:left w:val="nil"/>
@@ -1114,7 +1114,7 @@
         </w:tc>
         <w:tc>
           <w:tcPr>
-            <w:tcW w:w="1216" w:type="dxa"/>
+            <w:tcW w:w="1076" w:type="dxa"/>
             <w:tcBorders>
               <w:top w:val="nil"/>
               <w:left w:val="nil"/>
@@ -1251,7 +1251,7 @@
         </w:tc>
         <w:tc>
           <w:tcPr>
-            <w:tcW w:w="1216" w:type="dxa"/>
+            <w:tcW w:w="1076" w:type="dxa"/>
             <w:tcBorders>
               <w:top w:val="nil"/>
               <w:left w:val="nil"/>
@@ -1313,7 +1313,6 @@
               </w:rPr>
               <w:t xml:space="preserve">Measured Electric </w:t>
             </w:r>
-            <w:proofErr w:type="spellStart"/>
             <w:r>
               <w:rPr>
                 <w:rFonts w:ascii="Calibri" w:eastAsia="Times New Roman" w:hAnsi="Calibri" w:cs="Times New Roman"/>
@@ -1321,9 +1320,10 @@
                 <w:bCs/>
                 <w:color w:val="FA7D00"/>
               </w:rPr>
-              <w:t>Permitivity</w:t>
-            </w:r>
-            <w:proofErr w:type="spellEnd"/>
+              <w:t>Permittivity</w:t>
+            </w:r>
+            <w:bookmarkStart w:id="0" w:name="_GoBack"/>
+            <w:bookmarkEnd w:id="0"/>
             <w:r>
               <w:rPr>
                 <w:rFonts w:ascii="Calibri" w:eastAsia="Times New Roman" w:hAnsi="Calibri" w:cs="Times New Roman"/>
@@ -1437,7 +1437,7 @@
         </w:tc>
         <w:tc>
           <w:tcPr>
-            <w:tcW w:w="1216" w:type="dxa"/>
+            <w:tcW w:w="1076" w:type="dxa"/>
             <w:tcBorders>
               <w:top w:val="nil"/>
               <w:left w:val="nil"/>
@@ -1603,13 +1603,13 @@
                 <w:rFonts w:ascii="Calibri" w:eastAsia="Times New Roman" w:hAnsi="Calibri" w:cs="Times New Roman"/>
                 <w:color w:val="000000"/>
               </w:rPr>
-              <w:t>0.001389146</w:t>
-            </w:r>
-          </w:p>
-        </w:tc>
-        <w:tc>
-          <w:tcPr>
-            <w:tcW w:w="1216" w:type="dxa"/>
+              <w:t>0.006909124</w:t>
+            </w:r>
+          </w:p>
+        </w:tc>
+        <w:tc>
+          <w:tcPr>
+            <w:tcW w:w="1076" w:type="dxa"/>
             <w:tcBorders>
               <w:top w:val="nil"/>
               <w:left w:val="nil"/>
@@ -1763,7 +1763,7 @@
         </w:tc>
         <w:tc>
           <w:tcPr>
-            <w:tcW w:w="1216" w:type="dxa"/>
+            <w:tcW w:w="1076" w:type="dxa"/>
             <w:tcBorders>
               <w:top w:val="nil"/>
               <w:left w:val="nil"/>
@@ -1926,7 +1926,7 @@
         </w:tc>
         <w:tc>
           <w:tcPr>
-            <w:tcW w:w="1216" w:type="dxa"/>
+            <w:tcW w:w="1076" w:type="dxa"/>
             <w:tcBorders>
               <w:top w:val="nil"/>
               <w:left w:val="nil"/>
@@ -2114,7 +2114,7 @@
         </w:tc>
         <w:tc>
           <w:tcPr>
-            <w:tcW w:w="1216" w:type="dxa"/>
+            <w:tcW w:w="1076" w:type="dxa"/>
             <w:tcBorders>
               <w:top w:val="nil"/>
               <w:left w:val="nil"/>
@@ -2277,7 +2277,7 @@
         </w:tc>
         <w:tc>
           <w:tcPr>
-            <w:tcW w:w="1216" w:type="dxa"/>
+            <w:tcW w:w="1076" w:type="dxa"/>
             <w:tcBorders>
               <w:top w:val="nil"/>
               <w:left w:val="nil"/>
@@ -2440,7 +2440,7 @@
         </w:tc>
         <w:tc>
           <w:tcPr>
-            <w:tcW w:w="1216" w:type="dxa"/>
+            <w:tcW w:w="1076" w:type="dxa"/>
             <w:tcBorders>
               <w:top w:val="nil"/>
               <w:left w:val="nil"/>
@@ -2602,7 +2602,7 @@
         </w:tc>
         <w:tc>
           <w:tcPr>
-            <w:tcW w:w="1216" w:type="dxa"/>
+            <w:tcW w:w="1076" w:type="dxa"/>
             <w:tcBorders>
               <w:top w:val="nil"/>
               <w:left w:val="nil"/>
@@ -2665,7 +2665,7 @@
                 <w:color w:val="000000"/>
               </w:rPr>
               <w:drawing>
-                <wp:anchor distT="0" distB="0" distL="114300" distR="114300" simplePos="0" relativeHeight="251659264" behindDoc="0" locked="0" layoutInCell="1" allowOverlap="1" wp14:anchorId="3DE0AFAC" wp14:editId="6FC033D8">
+                <wp:anchor distT="0" distB="0" distL="114300" distR="114300" simplePos="0" relativeHeight="251659264" behindDoc="0" locked="0" layoutInCell="1" allowOverlap="1">
                   <wp:simplePos x="0" y="0"/>
                   <wp:positionH relativeFrom="column">
                     <wp:posOffset>0</wp:posOffset>
@@ -2676,7 +2676,7 @@
                   <wp:extent cx="7362825" cy="2095500"/>
                   <wp:effectExtent l="0" t="0" r="9525" b="0"/>
                   <wp:wrapNone/>
-                  <wp:docPr id="6" name="Chart 6"/>
+                  <wp:docPr id="1" name="Chart 1"/>
                   <wp:cNvGraphicFramePr/>
                   <a:graphic xmlns:a="http://schemas.openxmlformats.org/drawingml/2006/main">
                     <a:graphicData uri="http://schemas.openxmlformats.org/drawingml/2006/chart">
@@ -2727,7 +2727,7 @@
                 </w:tcPr>
                 <w:p>
                   <w:pPr>
-                    <w:framePr w:hSpace="180" w:wrap="around" w:vAnchor="page" w:hAnchor="margin" w:xAlign="center" w:y="736"/>
+                    <w:framePr w:hSpace="180" w:wrap="around" w:hAnchor="margin" w:xAlign="center" w:y="-1155"/>
                     <w:spacing w:after="0" w:line="240" w:lineRule="auto"/>
                     <w:rPr>
                       <w:rFonts w:ascii="Calibri" w:eastAsia="Times New Roman" w:hAnsi="Calibri" w:cs="Times New Roman"/>
@@ -2825,7 +2825,7 @@
         </w:tc>
         <w:tc>
           <w:tcPr>
-            <w:tcW w:w="1216" w:type="dxa"/>
+            <w:tcW w:w="1076" w:type="dxa"/>
             <w:tcBorders>
               <w:top w:val="nil"/>
               <w:left w:val="nil"/>
@@ -2955,7 +2955,7 @@
         </w:tc>
         <w:tc>
           <w:tcPr>
-            <w:tcW w:w="1216" w:type="dxa"/>
+            <w:tcW w:w="1076" w:type="dxa"/>
             <w:tcBorders>
               <w:top w:val="nil"/>
               <w:left w:val="nil"/>
@@ -3085,7 +3085,7 @@
         </w:tc>
         <w:tc>
           <w:tcPr>
-            <w:tcW w:w="1216" w:type="dxa"/>
+            <w:tcW w:w="1076" w:type="dxa"/>
             <w:tcBorders>
               <w:top w:val="nil"/>
               <w:left w:val="nil"/>
@@ -3215,7 +3215,7 @@
         </w:tc>
         <w:tc>
           <w:tcPr>
-            <w:tcW w:w="1216" w:type="dxa"/>
+            <w:tcW w:w="1076" w:type="dxa"/>
             <w:tcBorders>
               <w:top w:val="nil"/>
               <w:left w:val="nil"/>
@@ -3345,7 +3345,7 @@
         </w:tc>
         <w:tc>
           <w:tcPr>
-            <w:tcW w:w="1216" w:type="dxa"/>
+            <w:tcW w:w="1076" w:type="dxa"/>
             <w:tcBorders>
               <w:top w:val="nil"/>
               <w:left w:val="nil"/>
@@ -3475,7 +3475,7 @@
         </w:tc>
         <w:tc>
           <w:tcPr>
-            <w:tcW w:w="1216" w:type="dxa"/>
+            <w:tcW w:w="1076" w:type="dxa"/>
             <w:tcBorders>
               <w:top w:val="nil"/>
               <w:left w:val="nil"/>
@@ -3605,7 +3605,7 @@
         </w:tc>
         <w:tc>
           <w:tcPr>
-            <w:tcW w:w="1216" w:type="dxa"/>
+            <w:tcW w:w="1076" w:type="dxa"/>
             <w:tcBorders>
               <w:top w:val="nil"/>
               <w:left w:val="nil"/>
@@ -3735,7 +3735,7 @@
         </w:tc>
         <w:tc>
           <w:tcPr>
-            <w:tcW w:w="1216" w:type="dxa"/>
+            <w:tcW w:w="1076" w:type="dxa"/>
             <w:tcBorders>
               <w:top w:val="nil"/>
               <w:left w:val="nil"/>
@@ -3865,7 +3865,7 @@
         </w:tc>
         <w:tc>
           <w:tcPr>
-            <w:tcW w:w="1216" w:type="dxa"/>
+            <w:tcW w:w="1076" w:type="dxa"/>
             <w:tcBorders>
               <w:top w:val="nil"/>
               <w:left w:val="nil"/>
@@ -3995,7 +3995,7 @@
         </w:tc>
         <w:tc>
           <w:tcPr>
-            <w:tcW w:w="1216" w:type="dxa"/>
+            <w:tcW w:w="1076" w:type="dxa"/>
             <w:tcBorders>
               <w:top w:val="nil"/>
               <w:left w:val="nil"/>
@@ -4125,7 +4125,7 @@
         </w:tc>
         <w:tc>
           <w:tcPr>
-            <w:tcW w:w="1216" w:type="dxa"/>
+            <w:tcW w:w="1076" w:type="dxa"/>
             <w:tcBorders>
               <w:top w:val="nil"/>
               <w:left w:val="nil"/>
@@ -4255,7 +4255,7 @@
         </w:tc>
         <w:tc>
           <w:tcPr>
-            <w:tcW w:w="1216" w:type="dxa"/>
+            <w:tcW w:w="1076" w:type="dxa"/>
             <w:tcBorders>
               <w:top w:val="nil"/>
               <w:left w:val="nil"/>
@@ -4881,11 +4881,11 @@
           <c:showPercent val="0"/>
           <c:showBubbleSize val="0"/>
         </c:dLbls>
-        <c:axId val="206279856"/>
-        <c:axId val="206277504"/>
+        <c:axId val="283992352"/>
+        <c:axId val="283993136"/>
       </c:scatterChart>
       <c:valAx>
-        <c:axId val="206279856"/>
+        <c:axId val="283992352"/>
         <c:scaling>
           <c:orientation val="minMax"/>
         </c:scaling>
@@ -4942,12 +4942,12 @@
             <a:endParaRPr lang="en-US"/>
           </a:p>
         </c:txPr>
-        <c:crossAx val="206277504"/>
+        <c:crossAx val="283993136"/>
         <c:crosses val="autoZero"/>
         <c:crossBetween val="midCat"/>
       </c:valAx>
       <c:valAx>
-        <c:axId val="206277504"/>
+        <c:axId val="283993136"/>
         <c:scaling>
           <c:orientation val="minMax"/>
         </c:scaling>
@@ -5004,7 +5004,7 @@
             <a:endParaRPr lang="en-US"/>
           </a:p>
         </c:txPr>
-        <c:crossAx val="206279856"/>
+        <c:crossAx val="283992352"/>
         <c:crosses val="autoZero"/>
         <c:crossBetween val="midCat"/>
       </c:valAx>

</xml_diff>

<commit_message>
modified:   rmcmilan1MoEPoFS.xlsx 	modified:   rmcmillan1MoEPoFSpace2.docx 	modified:   rmcmillan1MoEPoFSpace2.pdf
</commit_message>
<xml_diff>
--- a/LAB/Assignments/rmcmillan1MoEPoFSpace2.docx
+++ b/LAB/Assignments/rmcmillan1MoEPoFSpace2.docx
@@ -2,95 +2,18 @@
 <file path=word/document.xml><?xml version="1.0" encoding="utf-8"?>
 <w:document xmlns:wpc="http://schemas.microsoft.com/office/word/2010/wordprocessingCanvas" xmlns:mc="http://schemas.openxmlformats.org/markup-compatibility/2006" xmlns:o="urn:schemas-microsoft-com:office:office" xmlns:r="http://schemas.openxmlformats.org/officeDocument/2006/relationships" xmlns:m="http://schemas.openxmlformats.org/officeDocument/2006/math" xmlns:v="urn:schemas-microsoft-com:vml" xmlns:wp14="http://schemas.microsoft.com/office/word/2010/wordprocessingDrawing" xmlns:wp="http://schemas.openxmlformats.org/drawingml/2006/wordprocessingDrawing" xmlns:w10="urn:schemas-microsoft-com:office:word" xmlns:w="http://schemas.openxmlformats.org/wordprocessingml/2006/main" xmlns:w14="http://schemas.microsoft.com/office/word/2010/wordml" xmlns:w15="http://schemas.microsoft.com/office/word/2012/wordml" xmlns:wpg="http://schemas.microsoft.com/office/word/2010/wordprocessingGroup" xmlns:wpi="http://schemas.microsoft.com/office/word/2010/wordprocessingInk" xmlns:wne="http://schemas.microsoft.com/office/word/2006/wordml" xmlns:wps="http://schemas.microsoft.com/office/word/2010/wordprocessingShape" mc:Ignorable="w14 w15 wp14">
   <w:body>
-    <w:p/>
-    <w:p/>
-    <w:p/>
     <w:p>
-      <w:bookmarkStart w:id="0" w:name="_GoBack"/>
-      <w:bookmarkEnd w:id="0"/>
+      <w:pPr>
+        <w:jc w:val="center"/>
+      </w:pPr>
     </w:p>
     <w:p>
       <w:r>
-        <w:t xml:space="preserve">A.1 </w:t>
-      </w:r>
-      <w:r>
-        <w:t xml:space="preserve">Yes, the slope is very </w:t>
-      </w:r>
-      <w:r>
-        <w:t xml:space="preserve">close to the theoretical constant. </w:t>
-      </w:r>
-      <w:r>
-        <w:t>A</w:t>
-      </w:r>
-      <w:r>
-        <w:t xml:space="preserve"> difference of </w:t>
-      </w:r>
-      <w:r>
-        <w:t xml:space="preserve"> 0.2% </w:t>
-      </w:r>
-      <w:r>
-        <w:t>- 0.02% difference I would say is within a reasonable tolerance</w:t>
-      </w:r>
-      <w:r>
-        <w:t>.</w:t>
-      </w:r>
-    </w:p>
-    <w:p>
-      <w:r>
-        <w:t xml:space="preserve">A.2 I would assert that averaging out the distance/capacitance measurement would eliminate most human error. </w:t>
-      </w:r>
-      <w:r>
-        <w:t xml:space="preserve">I would further hypothesize that a “constant” source of environmental electro-magnetic “noise” could be a source of random error. </w:t>
-      </w:r>
-      <w:r>
-        <w:t xml:space="preserve">This “noise” could originate from over head lighting or humans. </w:t>
-      </w:r>
-      <w:r>
-        <w:t xml:space="preserve">I do believe that this is a reasonable way to </w:t>
-      </w:r>
-      <w:r>
-        <w:rPr>
-          <w:b/>
-        </w:rPr>
-        <w:t>demonstrate</w:t>
-      </w:r>
-      <w:r>
-        <w:t xml:space="preserve"> the permittivity constant but a</w:t>
-      </w:r>
-      <w:r>
-        <w:t>n</w:t>
-      </w:r>
-      <w:r>
-        <w:t xml:space="preserve"> electro-magnetically shielded room that is able to create a vacuum woul</w:t>
-      </w:r>
-      <w:r>
-        <w:t xml:space="preserve">d be a better place to do precise measurements. </w:t>
-      </w:r>
-    </w:p>
-    <w:p/>
-    <w:p>
-      <w:r>
-        <w:t>Randy McMillan</w:t>
-      </w:r>
-    </w:p>
-    <w:p>
-      <w:hyperlink r:id="rId6" w:history="1">
-        <w:r>
-          <w:rPr>
-            <w:rStyle w:val="Hyperlink"/>
-          </w:rPr>
-          <w:t>rmcmillan1@mail.usf.edu</w:t>
-        </w:r>
-      </w:hyperlink>
-      <w:r>
-        <w:rPr>
-          <w:noProof/>
-        </w:rPr>
         <w:drawing>
-          <wp:inline distT="0" distB="0" distL="0" distR="0" wp14:anchorId="2C3E8964" wp14:editId="76298A75">
-            <wp:extent cx="8229600" cy="8286115"/>
+          <wp:inline distT="0" distB="0" distL="0" distR="0">
+            <wp:extent cx="7716584" cy="5572125"/>
             <wp:effectExtent l="0" t="0" r="0" b="0"/>
-            <wp:docPr id="2" name="Picture 2"/>
+            <wp:docPr id="12" name="Picture 12"/>
             <wp:cNvGraphicFramePr>
               <a:graphicFrameLocks xmlns:a="http://schemas.openxmlformats.org/drawingml/2006/main" noChangeAspect="1"/>
             </wp:cNvGraphicFramePr>
@@ -98,28 +21,26 @@
               <a:graphicData uri="http://schemas.openxmlformats.org/drawingml/2006/picture">
                 <pic:pic xmlns:pic="http://schemas.openxmlformats.org/drawingml/2006/picture">
                   <pic:nvPicPr>
-                    <pic:cNvPr id="0" name="Picture 1"/>
+                    <pic:cNvPr id="0" name="Picture 10"/>
                     <pic:cNvPicPr>
                       <a:picLocks noChangeAspect="1" noChangeArrowheads="1"/>
                     </pic:cNvPicPr>
                   </pic:nvPicPr>
-                  <pic:blipFill>
-                    <a:blip r:embed="rId7" cstate="print">
+                  <pic:blipFill rotWithShape="1">
+                    <a:blip r:embed="rId6">
                       <a:extLst>
                         <a:ext uri="{28A0092B-C50C-407E-A947-70E740481C1C}">
                           <a14:useLocalDpi xmlns:a14="http://schemas.microsoft.com/office/drawing/2010/main" val="0"/>
                         </a:ext>
                       </a:extLst>
                     </a:blip>
-                    <a:srcRect/>
-                    <a:stretch>
-                      <a:fillRect/>
-                    </a:stretch>
+                    <a:srcRect r="38408"/>
+                    <a:stretch/>
                   </pic:blipFill>
                   <pic:spPr bwMode="auto">
                     <a:xfrm>
                       <a:off x="0" y="0"/>
-                      <a:ext cx="8229600" cy="8286115"/>
+                      <a:ext cx="7730478" cy="5582158"/>
                     </a:xfrm>
                     <a:prstGeom prst="rect">
                       <a:avLst/>
@@ -128,6 +49,11 @@
                     <a:ln>
                       <a:noFill/>
                     </a:ln>
+                    <a:extLst>
+                      <a:ext uri="{53640926-AAD7-44D8-BBD7-CCE9431645EC}">
+                        <a14:shadowObscured xmlns:a14="http://schemas.microsoft.com/office/drawing/2010/main"/>
+                      </a:ext>
+                    </a:extLst>
                   </pic:spPr>
                 </pic:pic>
               </a:graphicData>
@@ -137,8 +63,88 @@
       </w:r>
     </w:p>
     <w:p/>
+    <w:p>
+      <w:bookmarkStart w:id="0" w:name="_GoBack"/>
+      <w:bookmarkEnd w:id="0"/>
+      <w:r>
+        <w:t xml:space="preserve">A.1 </w:t>
+      </w:r>
+      <w:r>
+        <w:t xml:space="preserve">Yes, the slope is very </w:t>
+      </w:r>
+      <w:r>
+        <w:t xml:space="preserve">close to the theoretical constant. </w:t>
+      </w:r>
+      <w:r>
+        <w:t>A</w:t>
+      </w:r>
+      <w:r>
+        <w:t xml:space="preserve"> difference of </w:t>
+      </w:r>
+      <w:r>
+        <w:t xml:space="preserve"> 0.2% </w:t>
+      </w:r>
+      <w:r>
+        <w:t>- 0.02% difference I would say is within a reasonable tolerance</w:t>
+      </w:r>
+      <w:r>
+        <w:t>.</w:t>
+      </w:r>
+    </w:p>
+    <w:p>
+      <w:r>
+        <w:t xml:space="preserve">A.2 I would assert that averaging out the distance/capacitance measurement would </w:t>
+      </w:r>
+      <w:r>
+        <w:t xml:space="preserve">minimize </w:t>
+      </w:r>
+      <w:r>
+        <w:t xml:space="preserve">most human error. </w:t>
+      </w:r>
+      <w:r>
+        <w:t xml:space="preserve">I would further hypothesize that a “constant” source of environmental electro-magnetic “noise” could be a source of random error. </w:t>
+      </w:r>
+      <w:r>
+        <w:t xml:space="preserve">This “noise” could originate from over head lighting or humans. </w:t>
+      </w:r>
+      <w:r>
+        <w:t xml:space="preserve">I do believe that this is a reasonable way to </w:t>
+      </w:r>
+      <w:r>
+        <w:rPr>
+          <w:b/>
+        </w:rPr>
+        <w:t>demonstrate</w:t>
+      </w:r>
+      <w:r>
+        <w:t xml:space="preserve"> the permittivity constant but a</w:t>
+      </w:r>
+      <w:r>
+        <w:t>n</w:t>
+      </w:r>
+      <w:r>
+        <w:t xml:space="preserve"> electro-magnetically shielded room that is able to create a vacuum woul</w:t>
+      </w:r>
+      <w:r>
+        <w:t xml:space="preserve">d be a better place to do precise measurements. </w:t>
+      </w:r>
+    </w:p>
+    <w:p>
+      <w:r>
+        <w:t>Randy McMillan</w:t>
+      </w:r>
+    </w:p>
+    <w:p>
+      <w:r>
+        <w:rPr>
+          <w:noProof/>
+        </w:rPr>
+        <w:t>rmcmillan1@mail.usf.edu</w:t>
+      </w:r>
+    </w:p>
+    <w:p/>
     <w:sectPr>
-      <w:headerReference w:type="default" r:id="rId8"/>
+      <w:headerReference w:type="default" r:id="rId7"/>
       <w:pgSz w:w="15840" w:h="12240" w:orient="landscape"/>
       <w:pgMar w:top="1440" w:right="1440" w:bottom="1440" w:left="1440" w:header="432" w:footer="720" w:gutter="0"/>
       <w:cols w:space="720"/>

</xml_diff>

<commit_message>
Changes to be committed: 	modified:   LAB/Assignments/rmcmillan1MoEPoFSpace2.docx 	modified:   LAB/Assignments/rmcmillan1MoEPoFSpace2.pdf
</commit_message>
<xml_diff>
--- a/LAB/Assignments/rmcmillan1MoEPoFSpace2.docx
+++ b/LAB/Assignments/rmcmillan1MoEPoFSpace2.docx
@@ -6,14 +6,20 @@
       <w:pPr>
         <w:jc w:val="center"/>
       </w:pPr>
-    </w:p>
-    <w:p>
       <w:r>
         <w:drawing>
-          <wp:inline distT="0" distB="0" distL="0" distR="0">
-            <wp:extent cx="7716584" cy="5572125"/>
-            <wp:effectExtent l="0" t="0" r="0" b="0"/>
-            <wp:docPr id="12" name="Picture 12"/>
+          <wp:anchor distT="0" distB="0" distL="114300" distR="114300" simplePos="0" relativeHeight="251658240" behindDoc="0" locked="0" layoutInCell="1" allowOverlap="1" wp14:anchorId="0B4CDF46" wp14:editId="1F1E406C">
+            <wp:simplePos x="0" y="0"/>
+            <wp:positionH relativeFrom="margin">
+              <wp:posOffset>-665480</wp:posOffset>
+            </wp:positionH>
+            <wp:positionV relativeFrom="paragraph">
+              <wp:posOffset>858982</wp:posOffset>
+            </wp:positionV>
+            <wp:extent cx="9531350" cy="4225290"/>
+            <wp:effectExtent l="0" t="0" r="0" b="3810"/>
+            <wp:wrapTopAndBottom/>
+            <wp:docPr id="1" name="Picture 1"/>
             <wp:cNvGraphicFramePr>
               <a:graphicFrameLocks xmlns:a="http://schemas.openxmlformats.org/drawingml/2006/main" noChangeAspect="1"/>
             </wp:cNvGraphicFramePr>
@@ -21,26 +27,26 @@
               <a:graphicData uri="http://schemas.openxmlformats.org/drawingml/2006/picture">
                 <pic:pic xmlns:pic="http://schemas.openxmlformats.org/drawingml/2006/picture">
                   <pic:nvPicPr>
-                    <pic:cNvPr id="0" name="Picture 10"/>
+                    <pic:cNvPr id="0" name="Picture 1"/>
                     <pic:cNvPicPr>
                       <a:picLocks noChangeAspect="1" noChangeArrowheads="1"/>
                     </pic:cNvPicPr>
                   </pic:nvPicPr>
                   <pic:blipFill rotWithShape="1">
-                    <a:blip r:embed="rId6">
+                    <a:blip r:embed="rId6" cstate="print">
                       <a:extLst>
                         <a:ext uri="{28A0092B-C50C-407E-A947-70E740481C1C}">
                           <a14:useLocalDpi xmlns:a14="http://schemas.microsoft.com/office/drawing/2010/main" val="0"/>
                         </a:ext>
                       </a:extLst>
                     </a:blip>
-                    <a:srcRect r="38408"/>
+                    <a:srcRect r="33666"/>
                     <a:stretch/>
                   </pic:blipFill>
                   <pic:spPr bwMode="auto">
                     <a:xfrm>
                       <a:off x="0" y="0"/>
-                      <a:ext cx="7730478" cy="5582158"/>
+                      <a:ext cx="9531350" cy="4225290"/>
                     </a:xfrm>
                     <a:prstGeom prst="rect">
                       <a:avLst/>
@@ -58,14 +64,71 @@
                 </pic:pic>
               </a:graphicData>
             </a:graphic>
+            <wp14:sizeRelH relativeFrom="margin">
+              <wp14:pctWidth>0</wp14:pctWidth>
+            </wp14:sizeRelH>
+            <wp14:sizeRelV relativeFrom="margin">
+              <wp14:pctHeight>0</wp14:pctHeight>
+            </wp14:sizeRelV>
+          </wp:anchor>
+        </w:drawing>
+      </w:r>
+    </w:p>
+    <w:p>
+      <w:r>
+        <w:lastRenderedPageBreak/>
+        <w:drawing>
+          <wp:inline distT="0" distB="0" distL="0" distR="0" wp14:anchorId="4107FA49" wp14:editId="6A199F81">
+            <wp:extent cx="8229600" cy="2660073"/>
+            <wp:effectExtent l="0" t="0" r="0" b="6985"/>
+            <wp:docPr id="2" name="Picture 2"/>
+            <wp:cNvGraphicFramePr>
+              <a:graphicFrameLocks xmlns:a="http://schemas.openxmlformats.org/drawingml/2006/main" noChangeAspect="1"/>
+            </wp:cNvGraphicFramePr>
+            <a:graphic xmlns:a="http://schemas.openxmlformats.org/drawingml/2006/main">
+              <a:graphicData uri="http://schemas.openxmlformats.org/drawingml/2006/picture">
+                <pic:pic xmlns:pic="http://schemas.openxmlformats.org/drawingml/2006/picture">
+                  <pic:nvPicPr>
+                    <pic:cNvPr id="0" name="Picture 2"/>
+                    <pic:cNvPicPr>
+                      <a:picLocks noChangeAspect="1" noChangeArrowheads="1"/>
+                    </pic:cNvPicPr>
+                  </pic:nvPicPr>
+                  <pic:blipFill>
+                    <a:blip r:embed="rId7">
+                      <a:extLst>
+                        <a:ext uri="{28A0092B-C50C-407E-A947-70E740481C1C}">
+                          <a14:useLocalDpi xmlns:a14="http://schemas.microsoft.com/office/drawing/2010/main" val="0"/>
+                        </a:ext>
+                      </a:extLst>
+                    </a:blip>
+                    <a:srcRect/>
+                    <a:stretch>
+                      <a:fillRect/>
+                    </a:stretch>
+                  </pic:blipFill>
+                  <pic:spPr bwMode="auto">
+                    <a:xfrm>
+                      <a:off x="0" y="0"/>
+                      <a:ext cx="8246158" cy="2665425"/>
+                    </a:xfrm>
+                    <a:prstGeom prst="rect">
+                      <a:avLst/>
+                    </a:prstGeom>
+                    <a:noFill/>
+                    <a:ln>
+                      <a:noFill/>
+                    </a:ln>
+                  </pic:spPr>
+                </pic:pic>
+              </a:graphicData>
+            </a:graphic>
           </wp:inline>
         </w:drawing>
       </w:r>
     </w:p>
     <w:p/>
     <w:p>
-      <w:bookmarkStart w:id="0" w:name="_GoBack"/>
-      <w:bookmarkEnd w:id="0"/>
       <w:r>
         <w:t xml:space="preserve">A.1 </w:t>
       </w:r>
@@ -82,10 +145,10 @@
         <w:t xml:space="preserve"> difference of </w:t>
       </w:r>
       <w:r>
-        <w:t xml:space="preserve"> 0.2% </w:t>
-      </w:r>
-      <w:r>
-        <w:t>- 0.02% difference I would say is within a reasonable tolerance</w:t>
+        <w:t xml:space="preserve"> 0.6% </w:t>
+      </w:r>
+      <w:r>
+        <w:t>I would say is within a reasonable tolerance</w:t>
       </w:r>
       <w:r>
         <w:t>.</w:t>
@@ -108,7 +171,13 @@
         <w:t xml:space="preserve">This “noise” could originate from over head lighting or humans. </w:t>
       </w:r>
       <w:r>
-        <w:t xml:space="preserve">I do believe that this is a reasonable way to </w:t>
+        <w:t>I do b</w:t>
+      </w:r>
+      <w:r>
+        <w:t>elieve that this is a good</w:t>
+      </w:r>
+      <w:r>
+        <w:t xml:space="preserve"> way to </w:t>
       </w:r>
       <w:r>
         <w:rPr>
@@ -126,7 +195,12 @@
         <w:t xml:space="preserve"> electro-magnetically shielded room that is able to create a vacuum woul</w:t>
       </w:r>
       <w:r>
-        <w:t xml:space="preserve">d be a better place to do precise measurements. </w:t>
+        <w:t>d be an optimal</w:t>
+      </w:r>
+      <w:bookmarkStart w:id="0" w:name="_GoBack"/>
+      <w:bookmarkEnd w:id="0"/>
+      <w:r>
+        <w:t xml:space="preserve"> place to do precise measurements. </w:t>
       </w:r>
     </w:p>
     <w:p>
@@ -144,7 +218,7 @@
     </w:p>
     <w:p/>
     <w:sectPr>
-      <w:headerReference w:type="default" r:id="rId7"/>
+      <w:headerReference w:type="default" r:id="rId8"/>
       <w:pgSz w:w="15840" w:h="12240" w:orient="landscape"/>
       <w:pgMar w:top="1440" w:right="1440" w:bottom="1440" w:left="1440" w:header="432" w:footer="720" w:gutter="0"/>
       <w:cols w:space="720"/>

</xml_diff>